<commit_message>
FCT galerie Public autre utilisateur + logout
</commit_message>
<xml_diff>
--- a/TP3_-_Super_Galerie_Infinie.docx
+++ b/TP3_-_Super_Galerie_Infinie.docx
@@ -890,9 +890,9 @@
               <w:rPr>
                 <w:i/>
                 <w:iCs/>
+                <w:color w:val="FF0000"/>
                 <w:sz w:val="20"/>
                 <w:szCs w:val="20"/>
-                <w:highlight w:val="cyan"/>
                 <w:lang w:eastAsia="fr-CA"/>
               </w:rPr>
               <w:t>Partager une galerie</w:t>
@@ -901,9 +901,9 @@
               <w:rPr>
                 <w:i/>
                 <w:iCs/>
+                <w:color w:val="FF0000"/>
                 <w:sz w:val="20"/>
                 <w:szCs w:val="20"/>
-                <w:highlight w:val="cyan"/>
                 <w:lang w:eastAsia="fr-CA"/>
               </w:rPr>
               <w:t xml:space="preserve"> (galerie du créateur, cette galerie à plusieurs </w:t>
@@ -913,9 +913,9 @@
               <w:rPr>
                 <w:i/>
                 <w:iCs/>
+                <w:color w:val="FF0000"/>
                 <w:sz w:val="20"/>
                 <w:szCs w:val="20"/>
-                <w:highlight w:val="cyan"/>
                 <w:lang w:eastAsia="fr-CA"/>
               </w:rPr>
               <w:t>users</w:t>
@@ -925,9 +925,9 @@
               <w:rPr>
                 <w:i/>
                 <w:iCs/>
+                <w:color w:val="FF0000"/>
                 <w:sz w:val="20"/>
                 <w:szCs w:val="20"/>
-                <w:highlight w:val="cyan"/>
                 <w:lang w:eastAsia="fr-CA"/>
               </w:rPr>
               <w:t xml:space="preserve"> avec les mêmes droit)</w:t>
@@ -1175,50 +1175,54 @@
               <w:rPr>
                 <w:sz w:val="20"/>
                 <w:szCs w:val="20"/>
-                <w:lang w:eastAsia="fr-CA"/>
-              </w:rPr>
-              <w:t xml:space="preserve">Afficher les galeries publiques des </w:t>
+                <w:highlight w:val="yellow"/>
+                <w:lang w:eastAsia="fr-CA"/>
+              </w:rPr>
+              <w:t xml:space="preserve">Afficher </w:t>
             </w:r>
             <w:r>
               <w:rPr>
                 <w:sz w:val="20"/>
                 <w:szCs w:val="20"/>
-                <w:u w:val="single"/>
-                <w:lang w:eastAsia="fr-CA"/>
-              </w:rPr>
-              <w:t>autres</w:t>
+                <w:highlight w:val="green"/>
+                <w:lang w:eastAsia="fr-CA"/>
+              </w:rPr>
+              <w:t xml:space="preserve">les galeries publiques des </w:t>
             </w:r>
             <w:r>
               <w:rPr>
                 <w:sz w:val="20"/>
                 <w:szCs w:val="20"/>
-                <w:lang w:eastAsia="fr-CA"/>
-              </w:rPr>
-              <w:t xml:space="preserve"> utilisateurs</w:t>
+                <w:highlight w:val="green"/>
+                <w:u w:val="single"/>
+                <w:lang w:eastAsia="fr-CA"/>
+              </w:rPr>
+              <w:t>autres</w:t>
             </w:r>
             <w:r>
               <w:rPr>
                 <w:sz w:val="20"/>
                 <w:szCs w:val="20"/>
-                <w:lang w:eastAsia="fr-CA"/>
-              </w:rPr>
-              <w:t xml:space="preserve"> </w:t>
+                <w:highlight w:val="green"/>
+                <w:lang w:eastAsia="fr-CA"/>
+              </w:rPr>
+              <w:t xml:space="preserve"> utilisateurs</w:t>
             </w:r>
             <w:r>
               <w:rPr>
                 <w:sz w:val="20"/>
                 <w:szCs w:val="20"/>
-                <w:highlight w:val="cyan"/>
-                <w:lang w:eastAsia="fr-CA"/>
-              </w:rPr>
-              <w:t>(</w:t>
+                <w:highlight w:val="green"/>
+                <w:lang w:eastAsia="fr-CA"/>
+              </w:rPr>
+              <w:t xml:space="preserve"> (</w:t>
             </w:r>
             <w:proofErr w:type="spellStart"/>
             <w:r>
               <w:rPr>
                 <w:sz w:val="20"/>
                 <w:szCs w:val="20"/>
-                <w:highlight w:val="cyan"/>
+                <w:highlight w:val="green"/>
                 <w:lang w:eastAsia="fr-CA"/>
               </w:rPr>
               <w:t>linq</w:t>
@@ -1228,7 +1232,7 @@
               <w:rPr>
                 <w:sz w:val="20"/>
                 <w:szCs w:val="20"/>
-                <w:highlight w:val="cyan"/>
+                <w:highlight w:val="green"/>
                 <w:lang w:eastAsia="fr-CA"/>
               </w:rPr>
               <w:t xml:space="preserve"> dans le </w:t>
@@ -1238,7 +1242,7 @@
               <w:rPr>
                 <w:sz w:val="20"/>
                 <w:szCs w:val="20"/>
-                <w:highlight w:val="cyan"/>
+                <w:highlight w:val="green"/>
                 <w:lang w:eastAsia="fr-CA"/>
               </w:rPr>
               <w:t>get</w:t>
@@ -1248,7 +1252,16 @@
               <w:rPr>
                 <w:sz w:val="20"/>
                 <w:szCs w:val="20"/>
-                <w:highlight w:val="cyan"/>
+                <w:highlight w:val="green"/>
+                <w:lang w:eastAsia="fr-CA"/>
+              </w:rPr>
+              <w:t xml:space="preserve"> / sauf les miennes</w:t>
+            </w:r>
+            <w:r>
+              <w:rPr>
+                <w:sz w:val="20"/>
+                <w:szCs w:val="20"/>
+                <w:highlight w:val="green"/>
                 <w:lang w:eastAsia="fr-CA"/>
               </w:rPr>
               <w:t>)</w:t>
@@ -1540,6 +1553,7 @@
               <w:rPr>
                 <w:sz w:val="20"/>
                 <w:szCs w:val="20"/>
+                <w:highlight w:val="green"/>
                 <w:lang w:eastAsia="fr-CA"/>
               </w:rPr>
               <w:t>Déconnexion</w:t>
@@ -1811,6 +1825,7 @@
               <w:rPr>
                 <w:sz w:val="18"/>
                 <w:szCs w:val="18"/>
+                <w:highlight w:val="green"/>
                 <w:lang w:eastAsia="fr-CA"/>
               </w:rPr>
               <w:t>Services</w:t>
@@ -1819,6 +1834,7 @@
               <w:rPr>
                 <w:sz w:val="18"/>
                 <w:szCs w:val="18"/>
+                <w:highlight w:val="green"/>
                 <w:lang w:eastAsia="fr-CA"/>
               </w:rPr>
               <w:t xml:space="preserve"> côté serveur</w:t>
@@ -1827,6 +1843,7 @@
               <w:rPr>
                 <w:sz w:val="18"/>
                 <w:szCs w:val="18"/>
+                <w:highlight w:val="green"/>
                 <w:lang w:eastAsia="fr-CA"/>
               </w:rPr>
               <w:t xml:space="preserve"> (Couche entre les contrôleurs et le </w:t>
@@ -1836,6 +1853,7 @@
               <w:rPr>
                 <w:sz w:val="18"/>
                 <w:szCs w:val="18"/>
+                <w:highlight w:val="green"/>
                 <w:lang w:eastAsia="fr-CA"/>
               </w:rPr>
               <w:t>DbContext</w:t>
@@ -1845,6 +1863,7 @@
               <w:rPr>
                 <w:sz w:val="18"/>
                 <w:szCs w:val="18"/>
+                <w:highlight w:val="green"/>
                 <w:lang w:eastAsia="fr-CA"/>
               </w:rPr>
               <w:t>)</w:t>
@@ -1853,18 +1872,10 @@
               <w:rPr>
                 <w:sz w:val="18"/>
                 <w:szCs w:val="18"/>
-                <w:lang w:eastAsia="fr-CA"/>
-              </w:rPr>
-              <w:t xml:space="preserve"> </w:t>
-            </w:r>
-            <w:r>
-              <w:rPr>
-                <w:sz w:val="18"/>
-                <w:szCs w:val="18"/>
-                <w:highlight w:val="cyan"/>
-                <w:lang w:eastAsia="fr-CA"/>
-              </w:rPr>
-              <w:t>(générique)</w:t>
+                <w:highlight w:val="green"/>
+                <w:lang w:eastAsia="fr-CA"/>
+              </w:rPr>
+              <w:t xml:space="preserve"> (générique)</w:t>
             </w:r>
           </w:p>
         </w:tc>
@@ -5881,21 +5892,6 @@
 </file>
 
 <file path=customXml/item1.xml><?xml version="1.0" encoding="utf-8"?>
-<p:properties xmlns:p="http://schemas.microsoft.com/office/2006/metadata/properties" xmlns:xsi="http://www.w3.org/2001/XMLSchema-instance" xmlns:pc="http://schemas.microsoft.com/office/infopath/2007/PartnerControls">
-  <documentManagement/>
-</p:properties>
-</file>
-
-<file path=customXml/item2.xml><?xml version="1.0" encoding="utf-8"?>
-<?mso-contentType ?>
-<FormTemplates xmlns="http://schemas.microsoft.com/sharepoint/v3/contenttype/forms">
-  <Display>DocumentLibraryForm</Display>
-  <Edit>DocumentLibraryForm</Edit>
-  <New>DocumentLibraryForm</New>
-</FormTemplates>
-</file>
-
-<file path=customXml/item3.xml><?xml version="1.0" encoding="utf-8"?>
 <ct:contentTypeSchema xmlns:ct="http://schemas.microsoft.com/office/2006/metadata/contentType" xmlns:ma="http://schemas.microsoft.com/office/2006/metadata/properties/metaAttributes" ct:_="" ma:_="" ma:contentTypeName="Document" ma:contentTypeID="0x0101001992CF1DC3892F46B577B577E19A808E" ma:contentTypeVersion="3" ma:contentTypeDescription="Create a new document." ma:contentTypeScope="" ma:versionID="9a9a16ef0e971939bbc23c33e070aba1">
   <xsd:schema xmlns:xsd="http://www.w3.org/2001/XMLSchema" xmlns:xs="http://www.w3.org/2001/XMLSchema" xmlns:p="http://schemas.microsoft.com/office/2006/metadata/properties" xmlns:ns2="69f47043-3d61-4591-af3b-123126e82861" targetNamespace="http://schemas.microsoft.com/office/2006/metadata/properties" ma:root="true" ma:fieldsID="441c2f7beab7410b8da8a9dbcc3a3c74" ns2:_="">
     <xsd:import namespace="69f47043-3d61-4591-af3b-123126e82861"/>
@@ -6033,24 +6029,22 @@
 </ct:contentTypeSchema>
 </file>
 
-<file path=customXml/itemProps1.xml><?xml version="1.0" encoding="utf-8"?>
-<ds:datastoreItem xmlns:ds="http://schemas.openxmlformats.org/officeDocument/2006/customXml" ds:itemID="{7757CFDA-EF52-4A39-82A8-0F56720E49D5}">
-  <ds:schemaRefs>
-    <ds:schemaRef ds:uri="http://schemas.microsoft.com/office/2006/metadata/properties"/>
-    <ds:schemaRef ds:uri="http://schemas.microsoft.com/office/infopath/2007/PartnerControls"/>
-  </ds:schemaRefs>
-</ds:datastoreItem>
+<file path=customXml/item2.xml><?xml version="1.0" encoding="utf-8"?>
+<?mso-contentType ?>
+<FormTemplates xmlns="http://schemas.microsoft.com/sharepoint/v3/contenttype/forms">
+  <Display>DocumentLibraryForm</Display>
+  <Edit>DocumentLibraryForm</Edit>
+  <New>DocumentLibraryForm</New>
+</FormTemplates>
 </file>
 
-<file path=customXml/itemProps2.xml><?xml version="1.0" encoding="utf-8"?>
-<ds:datastoreItem xmlns:ds="http://schemas.openxmlformats.org/officeDocument/2006/customXml" ds:itemID="{63064C21-0176-4AA2-92BC-13FC4C022B50}">
-  <ds:schemaRefs>
-    <ds:schemaRef ds:uri="http://schemas.microsoft.com/sharepoint/v3/contenttype/forms"/>
-  </ds:schemaRefs>
-</ds:datastoreItem>
+<file path=customXml/item3.xml><?xml version="1.0" encoding="utf-8"?>
+<p:properties xmlns:p="http://schemas.microsoft.com/office/2006/metadata/properties" xmlns:xsi="http://www.w3.org/2001/XMLSchema-instance" xmlns:pc="http://schemas.microsoft.com/office/infopath/2007/PartnerControls">
+  <documentManagement/>
+</p:properties>
 </file>
 
-<file path=customXml/itemProps3.xml><?xml version="1.0" encoding="utf-8"?>
+<file path=customXml/itemProps1.xml><?xml version="1.0" encoding="utf-8"?>
 <ds:datastoreItem xmlns:ds="http://schemas.openxmlformats.org/officeDocument/2006/customXml" ds:itemID="{6EBAB83E-B739-4FC5-98A6-E9BC1541AFA1}">
   <ds:schemaRefs>
     <ds:schemaRef ds:uri="http://schemas.microsoft.com/office/2006/metadata/contentType"/>
@@ -6066,4 +6060,21 @@
     <ds:schemaRef ds:uri="http://schemas.microsoft.com/internal/obd"/>
   </ds:schemaRefs>
 </ds:datastoreItem>
+</file>
+
+<file path=customXml/itemProps2.xml><?xml version="1.0" encoding="utf-8"?>
+<ds:datastoreItem xmlns:ds="http://schemas.openxmlformats.org/officeDocument/2006/customXml" ds:itemID="{63064C21-0176-4AA2-92BC-13FC4C022B50}">
+  <ds:schemaRefs>
+    <ds:schemaRef ds:uri="http://schemas.microsoft.com/sharepoint/v3/contenttype/forms"/>
+  </ds:schemaRefs>
+</ds:datastoreItem>
+</file>
+
+<file path=customXml/itemProps3.xml><?xml version="1.0" encoding="utf-8"?>
+<ds:datastoreItem xmlns:ds="http://schemas.openxmlformats.org/officeDocument/2006/customXml" ds:itemID="{7757CFDA-EF52-4A39-82A8-0F56720E49D5}">
+  <ds:schemaRefs>
+    <ds:schemaRef ds:uri="http://schemas.microsoft.com/office/2006/metadata/properties"/>
+    <ds:schemaRef ds:uri="http://schemas.microsoft.com/office/infopath/2007/PartnerControls"/>
+  </ds:schemaRefs>
+</ds:datastoreItem>
 </file>
</xml_diff>

<commit_message>
FCT changer visibilité galerie coté client
</commit_message>
<xml_diff>
--- a/TP3_-_Super_Galerie_Infinie.docx
+++ b/TP3_-_Super_Galerie_Infinie.docx
@@ -996,6 +996,7 @@
               <w:rPr>
                 <w:sz w:val="20"/>
                 <w:szCs w:val="20"/>
+                <w:highlight w:val="green"/>
                 <w:lang w:eastAsia="fr-CA"/>
               </w:rPr>
             </w:pPr>
@@ -1003,6 +1004,7 @@
               <w:rPr>
                 <w:sz w:val="20"/>
                 <w:szCs w:val="20"/>
+                <w:highlight w:val="green"/>
                 <w:lang w:eastAsia="fr-CA"/>
               </w:rPr>
               <w:t>Changer la visibilité d’une galerie (privée / publique)</w:t>
@@ -1011,6 +1013,7 @@
               <w:rPr>
                 <w:sz w:val="20"/>
                 <w:szCs w:val="20"/>
+                <w:highlight w:val="green"/>
                 <w:lang w:eastAsia="fr-CA"/>
               </w:rPr>
               <w:t xml:space="preserve"> (put)</w:t>
@@ -1088,7 +1091,7 @@
               <w:rPr>
                 <w:sz w:val="20"/>
                 <w:szCs w:val="20"/>
-                <w:highlight w:val="yellow"/>
+                <w:highlight w:val="green"/>
                 <w:lang w:eastAsia="fr-CA"/>
               </w:rPr>
               <w:t xml:space="preserve">Afficher </w:t>
@@ -5892,6 +5895,21 @@
 </file>
 
 <file path=customXml/item1.xml><?xml version="1.0" encoding="utf-8"?>
+<p:properties xmlns:p="http://schemas.microsoft.com/office/2006/metadata/properties" xmlns:xsi="http://www.w3.org/2001/XMLSchema-instance" xmlns:pc="http://schemas.microsoft.com/office/infopath/2007/PartnerControls">
+  <documentManagement/>
+</p:properties>
+</file>
+
+<file path=customXml/item2.xml><?xml version="1.0" encoding="utf-8"?>
+<?mso-contentType ?>
+<FormTemplates xmlns="http://schemas.microsoft.com/sharepoint/v3/contenttype/forms">
+  <Display>DocumentLibraryForm</Display>
+  <Edit>DocumentLibraryForm</Edit>
+  <New>DocumentLibraryForm</New>
+</FormTemplates>
+</file>
+
+<file path=customXml/item3.xml><?xml version="1.0" encoding="utf-8"?>
 <ct:contentTypeSchema xmlns:ct="http://schemas.microsoft.com/office/2006/metadata/contentType" xmlns:ma="http://schemas.microsoft.com/office/2006/metadata/properties/metaAttributes" ct:_="" ma:_="" ma:contentTypeName="Document" ma:contentTypeID="0x0101001992CF1DC3892F46B577B577E19A808E" ma:contentTypeVersion="3" ma:contentTypeDescription="Create a new document." ma:contentTypeScope="" ma:versionID="9a9a16ef0e971939bbc23c33e070aba1">
   <xsd:schema xmlns:xsd="http://www.w3.org/2001/XMLSchema" xmlns:xs="http://www.w3.org/2001/XMLSchema" xmlns:p="http://schemas.microsoft.com/office/2006/metadata/properties" xmlns:ns2="69f47043-3d61-4591-af3b-123126e82861" targetNamespace="http://schemas.microsoft.com/office/2006/metadata/properties" ma:root="true" ma:fieldsID="441c2f7beab7410b8da8a9dbcc3a3c74" ns2:_="">
     <xsd:import namespace="69f47043-3d61-4591-af3b-123126e82861"/>
@@ -6029,22 +6047,24 @@
 </ct:contentTypeSchema>
 </file>
 
-<file path=customXml/item2.xml><?xml version="1.0" encoding="utf-8"?>
-<?mso-contentType ?>
-<FormTemplates xmlns="http://schemas.microsoft.com/sharepoint/v3/contenttype/forms">
-  <Display>DocumentLibraryForm</Display>
-  <Edit>DocumentLibraryForm</Edit>
-  <New>DocumentLibraryForm</New>
-</FormTemplates>
+<file path=customXml/itemProps1.xml><?xml version="1.0" encoding="utf-8"?>
+<ds:datastoreItem xmlns:ds="http://schemas.openxmlformats.org/officeDocument/2006/customXml" ds:itemID="{7757CFDA-EF52-4A39-82A8-0F56720E49D5}">
+  <ds:schemaRefs>
+    <ds:schemaRef ds:uri="http://schemas.microsoft.com/office/2006/metadata/properties"/>
+    <ds:schemaRef ds:uri="http://schemas.microsoft.com/office/infopath/2007/PartnerControls"/>
+  </ds:schemaRefs>
+</ds:datastoreItem>
 </file>
 
-<file path=customXml/item3.xml><?xml version="1.0" encoding="utf-8"?>
-<p:properties xmlns:p="http://schemas.microsoft.com/office/2006/metadata/properties" xmlns:xsi="http://www.w3.org/2001/XMLSchema-instance" xmlns:pc="http://schemas.microsoft.com/office/infopath/2007/PartnerControls">
-  <documentManagement/>
-</p:properties>
+<file path=customXml/itemProps2.xml><?xml version="1.0" encoding="utf-8"?>
+<ds:datastoreItem xmlns:ds="http://schemas.openxmlformats.org/officeDocument/2006/customXml" ds:itemID="{63064C21-0176-4AA2-92BC-13FC4C022B50}">
+  <ds:schemaRefs>
+    <ds:schemaRef ds:uri="http://schemas.microsoft.com/sharepoint/v3/contenttype/forms"/>
+  </ds:schemaRefs>
+</ds:datastoreItem>
 </file>
 
-<file path=customXml/itemProps1.xml><?xml version="1.0" encoding="utf-8"?>
+<file path=customXml/itemProps3.xml><?xml version="1.0" encoding="utf-8"?>
 <ds:datastoreItem xmlns:ds="http://schemas.openxmlformats.org/officeDocument/2006/customXml" ds:itemID="{6EBAB83E-B739-4FC5-98A6-E9BC1541AFA1}">
   <ds:schemaRefs>
     <ds:schemaRef ds:uri="http://schemas.microsoft.com/office/2006/metadata/contentType"/>
@@ -6060,21 +6080,4 @@
     <ds:schemaRef ds:uri="http://schemas.microsoft.com/internal/obd"/>
   </ds:schemaRefs>
 </ds:datastoreItem>
-</file>
-
-<file path=customXml/itemProps2.xml><?xml version="1.0" encoding="utf-8"?>
-<ds:datastoreItem xmlns:ds="http://schemas.openxmlformats.org/officeDocument/2006/customXml" ds:itemID="{63064C21-0176-4AA2-92BC-13FC4C022B50}">
-  <ds:schemaRefs>
-    <ds:schemaRef ds:uri="http://schemas.microsoft.com/sharepoint/v3/contenttype/forms"/>
-  </ds:schemaRefs>
-</ds:datastoreItem>
-</file>
-
-<file path=customXml/itemProps3.xml><?xml version="1.0" encoding="utf-8"?>
-<ds:datastoreItem xmlns:ds="http://schemas.openxmlformats.org/officeDocument/2006/customXml" ds:itemID="{7757CFDA-EF52-4A39-82A8-0F56720E49D5}">
-  <ds:schemaRefs>
-    <ds:schemaRef ds:uri="http://schemas.microsoft.com/office/2006/metadata/properties"/>
-    <ds:schemaRef ds:uri="http://schemas.microsoft.com/office/infopath/2007/PartnerControls"/>
-  </ds:schemaRefs>
-</ds:datastoreItem>
 </file>
</xml_diff>

<commit_message>
ENTRAIN Afficher galerie pub autre user
</commit_message>
<xml_diff>
--- a/TP3_-_Super_Galerie_Infinie.docx
+++ b/TP3_-_Super_Galerie_Infinie.docx
@@ -707,6 +707,7 @@
               <w:rPr>
                 <w:sz w:val="20"/>
                 <w:szCs w:val="20"/>
+                <w:highlight w:val="green"/>
                 <w:lang w:eastAsia="fr-CA"/>
               </w:rPr>
               <w:t>Supprimer</w:t>
@@ -879,8 +880,6 @@
             <w:pPr>
               <w:spacing w:before="20" w:after="20"/>
               <w:rPr>
-                <w:i/>
-                <w:iCs/>
                 <w:sz w:val="20"/>
                 <w:szCs w:val="20"/>
                 <w:lang w:eastAsia="fr-CA"/>
@@ -888,9 +887,7 @@
             </w:pPr>
             <w:r>
               <w:rPr>
-                <w:i/>
-                <w:iCs/>
-                <w:color w:val="FF0000"/>
+                <w:color w:val="000000" w:themeColor="text1"/>
                 <w:sz w:val="20"/>
                 <w:szCs w:val="20"/>
                 <w:lang w:eastAsia="fr-CA"/>
@@ -899,9 +896,7 @@
             </w:r>
             <w:r>
               <w:rPr>
-                <w:i/>
-                <w:iCs/>
-                <w:color w:val="FF0000"/>
+                <w:color w:val="000000" w:themeColor="text1"/>
                 <w:sz w:val="20"/>
                 <w:szCs w:val="20"/>
                 <w:lang w:eastAsia="fr-CA"/>
@@ -911,9 +906,7 @@
             <w:proofErr w:type="spellStart"/>
             <w:r>
               <w:rPr>
-                <w:i/>
-                <w:iCs/>
-                <w:color w:val="FF0000"/>
+                <w:color w:val="000000" w:themeColor="text1"/>
                 <w:sz w:val="20"/>
                 <w:szCs w:val="20"/>
                 <w:lang w:eastAsia="fr-CA"/>
@@ -923,9 +916,7 @@
             <w:proofErr w:type="spellEnd"/>
             <w:r>
               <w:rPr>
-                <w:i/>
-                <w:iCs/>
-                <w:color w:val="FF0000"/>
+                <w:color w:val="000000" w:themeColor="text1"/>
                 <w:sz w:val="20"/>
                 <w:szCs w:val="20"/>
                 <w:lang w:eastAsia="fr-CA"/>
@@ -1178,7 +1169,7 @@
               <w:rPr>
                 <w:sz w:val="20"/>
                 <w:szCs w:val="20"/>
-                <w:highlight w:val="yellow"/>
+                <w:highlight w:val="green"/>
                 <w:lang w:eastAsia="fr-CA"/>
               </w:rPr>
               <w:t xml:space="preserve">Afficher </w:t>

</xml_diff>